<commit_message>
Mulai membuat WI untuk bagian potong
</commit_message>
<xml_diff>
--- a/SOP/Front Office/SOP - Packing Hasil Potongan.docx
+++ b/SOP/Front Office/SOP - Packing Hasil Potongan.docx
@@ -963,7 +963,15 @@
         <w:rPr>
           <w:rFonts w:ascii="Times New Roman" w:hAnsi="Times New Roman" w:cs="Times New Roman"/>
         </w:rPr>
-        <w:t>ungkus sesuai dengan Baik dan Rapi</w:t>
+        <w:t xml:space="preserve">ungkus </w:t>
+      </w:r>
+      <w:bookmarkStart w:id="0" w:name="_GoBack"/>
+      <w:bookmarkEnd w:id="0"/>
+      <w:r>
+        <w:rPr>
+          <w:rFonts w:ascii="Times New Roman" w:hAnsi="Times New Roman" w:cs="Times New Roman"/>
+        </w:rPr>
+        <w:t>dengan Baik dan Rapi</w:t>
       </w:r>
     </w:p>
     <w:p>
@@ -1167,7 +1175,7 @@
         <w:rPr>
           <w:rFonts w:ascii="Times New Roman" w:hAnsi="Times New Roman" w:cs="Times New Roman"/>
         </w:rPr>
-        <w:t xml:space="preserve">Bungkus sesuai dengan </w:t>
+        <w:t xml:space="preserve">Bungkus dengan </w:t>
       </w:r>
       <w:r>
         <w:rPr>
@@ -1402,8 +1410,6 @@
         </w:rPr>
         <w:t>Packing Hasil Potongan</w:t>
       </w:r>
-      <w:bookmarkStart w:id="0" w:name="_GoBack"/>
-      <w:bookmarkEnd w:id="0"/>
     </w:p>
     <w:p>
       <w:pPr>
@@ -2870,6 +2876,7 @@
   <w:style w:type="character" w:default="1" w:styleId="DefaultParagraphFont">
     <w:name w:val="Default Paragraph Font"/>
     <w:uiPriority w:val="1"/>
+    <w:semiHidden/>
     <w:unhideWhenUsed/>
   </w:style>
   <w:style w:type="table" w:default="1" w:styleId="TableNormal">
@@ -3170,6 +3177,7 @@
   <w:style w:type="character" w:default="1" w:styleId="DefaultParagraphFont">
     <w:name w:val="Default Paragraph Font"/>
     <w:uiPriority w:val="1"/>
+    <w:semiHidden/>
     <w:unhideWhenUsed/>
   </w:style>
   <w:style w:type="table" w:default="1" w:styleId="TableNormal">
@@ -3597,7 +3605,7 @@
 </file>
 
 <file path=customXml/itemProps1.xml><?xml version="1.0" encoding="utf-8"?>
-<ds:datastoreItem xmlns:ds="http://schemas.openxmlformats.org/officeDocument/2006/customXml" ds:itemID="{B60F0602-6677-4BB1-8A41-756E2644814A}">
+<ds:datastoreItem xmlns:ds="http://schemas.openxmlformats.org/officeDocument/2006/customXml" ds:itemID="{53AAFCFD-FB0D-4D76-AD3B-4F0E90021206}">
   <ds:schemaRefs>
     <ds:schemaRef ds:uri="http://schemas.openxmlformats.org/officeDocument/2006/bibliography"/>
   </ds:schemaRefs>

</xml_diff>